<commit_message>
Added traceplots to determine where faulty conditions lie
</commit_message>
<xml_diff>
--- a/simulatie_2021/Early Analysis Report PEMA simulation.docx
+++ b/simulatie_2021/Early Analysis Report PEMA simulation.docx
@@ -1196,13 +1196,7 @@
         <w:rPr>
           <w:lang w:val="en-GB"/>
         </w:rPr>
-        <w:t xml:space="preserve"> than the mean</w:t>
-      </w:r>
-      <w:r>
-        <w:rPr>
-          <w:lang w:val="en-GB"/>
-        </w:rPr>
-        <w:t>, but</w:t>
+        <w:t xml:space="preserve"> than the mean, but</w:t>
       </w:r>
       <w:r>
         <w:rPr>
@@ -2008,13 +2002,7 @@
         <w:rPr>
           <w:lang w:val="en-GB"/>
         </w:rPr>
-        <w:t xml:space="preserve"> increases.  </w:t>
-      </w:r>
-      <w:r>
-        <w:rPr>
-          <w:lang w:val="en-GB"/>
-        </w:rPr>
-        <w:t xml:space="preserve">the </w:t>
+        <w:t xml:space="preserve"> increases.  the </w:t>
       </w:r>
       <w:r>
         <w:rPr>
@@ -2039,13 +2027,7 @@
         <w:rPr>
           <w:lang w:val="en-GB"/>
         </w:rPr>
-        <w:t xml:space="preserve"> when </w:t>
-      </w:r>
-      <w:r>
-        <w:rPr>
-          <w:lang w:val="en-GB"/>
-        </w:rPr>
-        <w:t>the skewness of the data increase.</w:t>
+        <w:t xml:space="preserve"> when the skewness of the data increase.</w:t>
       </w:r>
     </w:p>
     <w:p>
@@ -2304,7 +2286,134 @@
       <w:pPr>
         <w:pStyle w:val="NoSpacing"/>
         <w:spacing w:line="360" w:lineRule="auto"/>
-        <w:ind w:firstLine="720"/>
+        <w:jc w:val="both"/>
+        <w:rPr>
+          <w:lang w:val="en-GB"/>
+        </w:rPr>
+      </w:pPr>
+    </w:p>
+    <w:p>
+      <w:pPr>
+        <w:pStyle w:val="NoSpacing"/>
+        <w:spacing w:line="360" w:lineRule="auto"/>
+        <w:jc w:val="both"/>
+        <w:rPr>
+          <w:b/>
+          <w:bCs/>
+          <w:lang w:val="en-GB"/>
+        </w:rPr>
+      </w:pPr>
+      <w:r>
+        <w:rPr>
+          <w:b/>
+          <w:bCs/>
+          <w:lang w:val="en-GB"/>
+        </w:rPr>
+        <w:t>Traceplots</w:t>
+      </w:r>
+    </w:p>
+    <w:p>
+      <w:pPr>
+        <w:pStyle w:val="NoSpacing"/>
+        <w:spacing w:line="360" w:lineRule="auto"/>
+        <w:jc w:val="both"/>
+        <w:rPr>
+          <w:lang w:val="en-GB"/>
+        </w:rPr>
+      </w:pPr>
+      <w:r>
+        <w:rPr>
+          <w:lang w:val="en-GB"/>
+        </w:rPr>
+        <w:t>To see where in the dataset most problems occur, a traceplots for each algorithms’ test and training R</w:t>
+      </w:r>
+      <w:r>
+        <w:rPr>
+          <w:vertAlign w:val="superscript"/>
+          <w:lang w:val="en-GB"/>
+        </w:rPr>
+        <w:t>2</w:t>
+      </w:r>
+      <w:r>
+        <w:rPr>
+          <w:lang w:val="en-GB"/>
+        </w:rPr>
+        <w:t xml:space="preserve"> were plotted. The images can be found under the tables in the appendix. What is interesting to note is that the Metaforest algorithm seems to perform equally well over all conditions and combinations of conditions. This is evident as the R</w:t>
+      </w:r>
+      <w:r>
+        <w:rPr>
+          <w:vertAlign w:val="superscript"/>
+          <w:lang w:val="en-GB"/>
+        </w:rPr>
+        <w:t>2</w:t>
+      </w:r>
+      <w:r>
+        <w:rPr>
+          <w:lang w:val="en-GB"/>
+        </w:rPr>
+        <w:t xml:space="preserve"> values seem to not diverge too much over the iterations. The RMA algorithm seems to have the hardest time at the end of every 100.000 iterations. This can be derived from the traceplot as we see that the R</w:t>
+      </w:r>
+      <w:r>
+        <w:rPr>
+          <w:vertAlign w:val="superscript"/>
+          <w:lang w:val="en-GB"/>
+        </w:rPr>
+        <w:t>2</w:t>
+      </w:r>
+      <w:r>
+        <w:rPr>
+          <w:lang w:val="en-GB"/>
+        </w:rPr>
+        <w:t xml:space="preserve"> values become more implausible every 100.000 iterations or so. Subsetting the data for cases 80.000-100.000, 180.000-200.000, 280.000-300.000 and 350.000-388.000</w:t>
+      </w:r>
+      <w:r>
+        <w:rPr>
+          <w:lang w:val="en-GB"/>
+        </w:rPr>
+        <w:t xml:space="preserve"> show during what conditions the algorithm has more difficulty calculating R</w:t>
+      </w:r>
+      <w:r>
+        <w:rPr>
+          <w:vertAlign w:val="superscript"/>
+          <w:lang w:val="en-GB"/>
+        </w:rPr>
+        <w:t>2</w:t>
+      </w:r>
+      <w:r>
+        <w:rPr>
+          <w:lang w:val="en-GB"/>
+        </w:rPr>
+        <w:t xml:space="preserve">. It is obvious that the RMA algorithm has most problems with the exponential model as 55% of the subsetted cases contain the condition where the algorithm estimates the exponential model. </w:t>
+      </w:r>
+    </w:p>
+    <w:p>
+      <w:pPr>
+        <w:pStyle w:val="NoSpacing"/>
+        <w:spacing w:line="360" w:lineRule="auto"/>
+        <w:jc w:val="both"/>
+        <w:rPr>
+          <w:lang w:val="en-GB"/>
+        </w:rPr>
+      </w:pPr>
+      <w:r>
+        <w:rPr>
+          <w:lang w:val="en-GB"/>
+        </w:rPr>
+        <w:tab/>
+        <w:t xml:space="preserve">As for the Lasso and Horseshoe algorithms, we see something similar. We see that most problems arise between cases 200.000-300.000. Subsetting the data for this range reveals the problematic conditions. The exponential model as well as the cubic models are estimated in this range by the algorithms. However, the exponential model is included in only 8410 iterations, whereas the cubic model is included in 91591 iterations. Interestingly, this range only contains 2,3 or 6 moderators. No problems occur when 4 or 7 moderators are included in the model. It seems that the Pema algorithms have most difficulty estimating the cubic models. Likely due to very large estimates and </w:t>
+      </w:r>
+      <w:r>
+        <w:rPr>
+          <w:lang w:val="en-GB"/>
+        </w:rPr>
+        <w:lastRenderedPageBreak/>
+        <w:t>thus very large variances. The reason why it only happens when 2, 3 or 6 moderators are included remains a mystery however.</w:t>
+      </w:r>
+    </w:p>
+    <w:p>
+      <w:pPr>
+        <w:pStyle w:val="NoSpacing"/>
+        <w:spacing w:line="360" w:lineRule="auto"/>
         <w:jc w:val="both"/>
         <w:rPr>
           <w:lang w:val="en-GB"/>
@@ -4234,7 +4343,6 @@
           <w:iCs/>
           <w:lang w:val="en-GB"/>
         </w:rPr>
-        <w:lastRenderedPageBreak/>
         <w:t>For Alpha_mod</w:t>
       </w:r>
     </w:p>
@@ -9799,17 +9907,9 @@
         <w:rPr>
           <w:i/>
           <w:iCs/>
-          <w:lang w:val="en-GB"/>
-        </w:rPr>
-        <w:t>*</w:t>
-      </w:r>
-      <w:r>
-        <w:rPr>
-          <w:i/>
-          <w:iCs/>
-          <w:lang w:val="en-GB"/>
-        </w:rPr>
-        <w:t xml:space="preserve">1 = </w:t>
+          <w:lang w:val="fr-FR"/>
+        </w:rPr>
+        <w:t xml:space="preserve">*1 = </w:t>
       </w:r>
       <w:r>
         <w:rPr>
@@ -9843,15 +9943,7 @@
           <w:iCs/>
           <w:lang w:val="fr-FR"/>
         </w:rPr>
-        <w:t xml:space="preserve">2 = </w:t>
-      </w:r>
-      <w:r>
-        <w:rPr>
-          <w:i/>
-          <w:iCs/>
-          <w:lang w:val="fr-FR"/>
-        </w:rPr>
-        <w:t>es * x[, 1]</w:t>
+        <w:t>2 = es * x[, 1]</w:t>
       </w:r>
     </w:p>
     <w:p>
@@ -9877,15 +9969,7 @@
           <w:iCs/>
           <w:lang w:val="fr-FR"/>
         </w:rPr>
-        <w:t xml:space="preserve">3 = </w:t>
-      </w:r>
-      <w:r>
-        <w:rPr>
-          <w:i/>
-          <w:iCs/>
-          <w:lang w:val="fr-FR"/>
-        </w:rPr>
-        <w:t xml:space="preserve">es * x[, 1] + es * (x[, 1] ^ 2) + es * (x[, 1] ^ 3)  </w:t>
+        <w:t xml:space="preserve">3 = es * x[, 1] + es * (x[, 1] ^ 2) + es * (x[, 1] ^ 3)  </w:t>
       </w:r>
     </w:p>
     <w:p>
@@ -9911,15 +9995,7 @@
           <w:iCs/>
           <w:lang w:val="fr-FR"/>
         </w:rPr>
-        <w:t xml:space="preserve">4 = </w:t>
-      </w:r>
-      <w:r>
-        <w:rPr>
-          <w:i/>
-          <w:iCs/>
-          <w:lang w:val="fr-FR"/>
-        </w:rPr>
-        <w:t xml:space="preserve">es * x[, 1] + es * x[, 2] + es * (x[, 1] * x[, 2]) </w:t>
+        <w:t xml:space="preserve">4 = es * x[, 1] + es * x[, 2] + es * (x[, 1] * x[, 2]) </w:t>
       </w:r>
     </w:p>
     <w:p>
@@ -9940,7 +10016,359 @@
           <w:iCs/>
           <w:lang w:val="fr-FR"/>
         </w:rPr>
-        <w:t xml:space="preserve">                                              </w:t>
+        <w:t xml:space="preserve">                                       </w:t>
+      </w:r>
+    </w:p>
+    <w:p>
+      <w:pPr>
+        <w:rPr>
+          <w:b/>
+          <w:bCs/>
+          <w:i/>
+          <w:iCs/>
+          <w:lang w:val="fr-FR"/>
+        </w:rPr>
+      </w:pPr>
+      <w:r>
+        <w:rPr>
+          <w:lang w:val="en-GB"/>
+        </w:rPr>
+        <w:t xml:space="preserve">Images. </w:t>
+      </w:r>
+      <w:r>
+        <w:rPr>
+          <w:i/>
+          <w:iCs/>
+          <w:lang w:val="en-GB"/>
+        </w:rPr>
+        <w:t>Training and testing R2 traceplots per algorithm</w:t>
+      </w:r>
+    </w:p>
+    <w:p>
+      <w:pPr>
+        <w:rPr>
+          <w:b/>
+          <w:bCs/>
+          <w:i/>
+          <w:iCs/>
+          <w:lang w:val="en-GB"/>
+        </w:rPr>
+      </w:pPr>
+      <w:r>
+        <w:rPr>
+          <w:b/>
+          <w:bCs/>
+          <w:i/>
+          <w:iCs/>
+          <w:lang w:val="en-GB"/>
+        </w:rPr>
+        <w:t>RMA</w:t>
+      </w:r>
+    </w:p>
+    <w:p>
+      <w:pPr>
+        <w:rPr>
+          <w:b/>
+          <w:bCs/>
+          <w:i/>
+          <w:iCs/>
+          <w:lang w:val="en-GB"/>
+        </w:rPr>
+      </w:pPr>
+      <w:r>
+        <w:rPr>
+          <w:b/>
+          <w:bCs/>
+          <w:i/>
+          <w:iCs/>
+          <w:lang w:val="fr-FR"/>
+        </w:rPr>
+        <w:drawing>
+          <wp:inline distT="0" distB="0" distL="0" distR="0" wp14:anchorId="2F23D9BE" wp14:editId="2CC82C27">
+            <wp:extent cx="3939717" cy="3147060"/>
+            <wp:effectExtent l="0" t="0" r="3810" b="0"/>
+            <wp:docPr id="3" name="Picture 3" descr="Chart&#10;&#10;Description automatically generated"/>
+            <wp:cNvGraphicFramePr>
+              <a:graphicFrameLocks xmlns:a="http://schemas.openxmlformats.org/drawingml/2006/main" noChangeAspect="1"/>
+            </wp:cNvGraphicFramePr>
+            <a:graphic xmlns:a="http://schemas.openxmlformats.org/drawingml/2006/main">
+              <a:graphicData uri="http://schemas.openxmlformats.org/drawingml/2006/picture">
+                <pic:pic xmlns:pic="http://schemas.openxmlformats.org/drawingml/2006/picture">
+                  <pic:nvPicPr>
+                    <pic:cNvPr id="3" name="Picture 3" descr="Chart&#10;&#10;Description automatically generated"/>
+                    <pic:cNvPicPr/>
+                  </pic:nvPicPr>
+                  <pic:blipFill>
+                    <a:blip r:embed="rId9"/>
+                    <a:stretch>
+                      <a:fillRect/>
+                    </a:stretch>
+                  </pic:blipFill>
+                  <pic:spPr>
+                    <a:xfrm>
+                      <a:off x="0" y="0"/>
+                      <a:ext cx="3950539" cy="3155705"/>
+                    </a:xfrm>
+                    <a:prstGeom prst="rect">
+                      <a:avLst/>
+                    </a:prstGeom>
+                  </pic:spPr>
+                </pic:pic>
+              </a:graphicData>
+            </a:graphic>
+          </wp:inline>
+        </w:drawing>
+      </w:r>
+      <w:r>
+        <w:rPr>
+          <w:b/>
+          <w:bCs/>
+          <w:i/>
+          <w:iCs/>
+          <w:lang w:val="en-GB"/>
+        </w:rPr>
+        <w:t xml:space="preserve">      </w:t>
+      </w:r>
+    </w:p>
+    <w:p>
+      <w:pPr>
+        <w:rPr>
+          <w:b/>
+          <w:bCs/>
+          <w:i/>
+          <w:iCs/>
+          <w:lang w:val="en-GB"/>
+        </w:rPr>
+      </w:pPr>
+      <w:r>
+        <w:rPr>
+          <w:b/>
+          <w:bCs/>
+          <w:i/>
+          <w:iCs/>
+          <w:lang w:val="en-GB"/>
+        </w:rPr>
+        <w:t>Metaforest</w:t>
+      </w:r>
+    </w:p>
+    <w:p>
+      <w:pPr>
+        <w:rPr>
+          <w:b/>
+          <w:bCs/>
+          <w:i/>
+          <w:iCs/>
+          <w:lang w:val="en-GB"/>
+        </w:rPr>
+      </w:pPr>
+      <w:r>
+        <w:rPr>
+          <w:b/>
+          <w:bCs/>
+          <w:i/>
+          <w:iCs/>
+          <w:lang w:val="en-GB"/>
+        </w:rPr>
+        <w:lastRenderedPageBreak/>
+        <w:drawing>
+          <wp:inline distT="0" distB="0" distL="0" distR="0" wp14:anchorId="50210EC7" wp14:editId="1F4CF929">
+            <wp:extent cx="4015225" cy="3299460"/>
+            <wp:effectExtent l="0" t="0" r="4445" b="0"/>
+            <wp:docPr id="4" name="Picture 4"/>
+            <wp:cNvGraphicFramePr>
+              <a:graphicFrameLocks xmlns:a="http://schemas.openxmlformats.org/drawingml/2006/main" noChangeAspect="1"/>
+            </wp:cNvGraphicFramePr>
+            <a:graphic xmlns:a="http://schemas.openxmlformats.org/drawingml/2006/main">
+              <a:graphicData uri="http://schemas.openxmlformats.org/drawingml/2006/picture">
+                <pic:pic xmlns:pic="http://schemas.openxmlformats.org/drawingml/2006/picture">
+                  <pic:nvPicPr>
+                    <pic:cNvPr id="1" name=""/>
+                    <pic:cNvPicPr/>
+                  </pic:nvPicPr>
+                  <pic:blipFill>
+                    <a:blip r:embed="rId10"/>
+                    <a:stretch>
+                      <a:fillRect/>
+                    </a:stretch>
+                  </pic:blipFill>
+                  <pic:spPr>
+                    <a:xfrm>
+                      <a:off x="0" y="0"/>
+                      <a:ext cx="4015988" cy="3300087"/>
+                    </a:xfrm>
+                    <a:prstGeom prst="rect">
+                      <a:avLst/>
+                    </a:prstGeom>
+                  </pic:spPr>
+                </pic:pic>
+              </a:graphicData>
+            </a:graphic>
+          </wp:inline>
+        </w:drawing>
+      </w:r>
+    </w:p>
+    <w:p>
+      <w:pPr>
+        <w:rPr>
+          <w:b/>
+          <w:bCs/>
+          <w:i/>
+          <w:iCs/>
+          <w:lang w:val="en-GB"/>
+        </w:rPr>
+      </w:pPr>
+    </w:p>
+    <w:p>
+      <w:pPr>
+        <w:rPr>
+          <w:b/>
+          <w:bCs/>
+          <w:i/>
+          <w:iCs/>
+          <w:lang w:val="en-GB"/>
+        </w:rPr>
+      </w:pPr>
+      <w:r>
+        <w:rPr>
+          <w:b/>
+          <w:bCs/>
+          <w:i/>
+          <w:iCs/>
+          <w:lang w:val="en-GB"/>
+        </w:rPr>
+        <w:t>Lasso</w:t>
+      </w:r>
+    </w:p>
+    <w:p>
+      <w:pPr>
+        <w:rPr>
+          <w:b/>
+          <w:bCs/>
+          <w:i/>
+          <w:iCs/>
+          <w:lang w:val="en-GB"/>
+        </w:rPr>
+      </w:pPr>
+      <w:r>
+        <w:rPr>
+          <w:b/>
+          <w:bCs/>
+          <w:i/>
+          <w:iCs/>
+          <w:lang w:val="en-GB"/>
+        </w:rPr>
+        <w:drawing>
+          <wp:inline distT="0" distB="0" distL="0" distR="0" wp14:anchorId="37B9AFA2" wp14:editId="32DC7046">
+            <wp:extent cx="4297680" cy="3514899"/>
+            <wp:effectExtent l="0" t="0" r="7620" b="9525"/>
+            <wp:docPr id="5" name="Picture 5" descr="Chart, bar chart&#10;&#10;Description automatically generated"/>
+            <wp:cNvGraphicFramePr>
+              <a:graphicFrameLocks xmlns:a="http://schemas.openxmlformats.org/drawingml/2006/main" noChangeAspect="1"/>
+            </wp:cNvGraphicFramePr>
+            <a:graphic xmlns:a="http://schemas.openxmlformats.org/drawingml/2006/main">
+              <a:graphicData uri="http://schemas.openxmlformats.org/drawingml/2006/picture">
+                <pic:pic xmlns:pic="http://schemas.openxmlformats.org/drawingml/2006/picture">
+                  <pic:nvPicPr>
+                    <pic:cNvPr id="5" name="Picture 5" descr="Chart, bar chart&#10;&#10;Description automatically generated"/>
+                    <pic:cNvPicPr/>
+                  </pic:nvPicPr>
+                  <pic:blipFill>
+                    <a:blip r:embed="rId11"/>
+                    <a:stretch>
+                      <a:fillRect/>
+                    </a:stretch>
+                  </pic:blipFill>
+                  <pic:spPr>
+                    <a:xfrm>
+                      <a:off x="0" y="0"/>
+                      <a:ext cx="4313534" cy="3527866"/>
+                    </a:xfrm>
+                    <a:prstGeom prst="rect">
+                      <a:avLst/>
+                    </a:prstGeom>
+                  </pic:spPr>
+                </pic:pic>
+              </a:graphicData>
+            </a:graphic>
+          </wp:inline>
+        </w:drawing>
+      </w:r>
+    </w:p>
+    <w:p>
+      <w:pPr>
+        <w:rPr>
+          <w:b/>
+          <w:bCs/>
+          <w:i/>
+          <w:iCs/>
+          <w:lang w:val="en-GB"/>
+        </w:rPr>
+      </w:pPr>
+      <w:r>
+        <w:rPr>
+          <w:b/>
+          <w:bCs/>
+          <w:i/>
+          <w:iCs/>
+          <w:lang w:val="en-GB"/>
+        </w:rPr>
+        <w:t>Horseshoe</w:t>
+      </w:r>
+    </w:p>
+    <w:p>
+      <w:pPr>
+        <w:rPr>
+          <w:b/>
+          <w:bCs/>
+          <w:i/>
+          <w:iCs/>
+          <w:lang w:val="en-GB"/>
+        </w:rPr>
+      </w:pPr>
+      <w:r>
+        <w:rPr>
+          <w:b/>
+          <w:bCs/>
+          <w:i/>
+          <w:iCs/>
+          <w:lang w:val="en-GB"/>
+        </w:rPr>
+        <w:lastRenderedPageBreak/>
+        <w:drawing>
+          <wp:inline distT="0" distB="0" distL="0" distR="0" wp14:anchorId="72EADD69" wp14:editId="04197C91">
+            <wp:extent cx="4206240" cy="3436852"/>
+            <wp:effectExtent l="0" t="0" r="3810" b="0"/>
+            <wp:docPr id="6" name="Picture 6" descr="Chart, bar chart&#10;&#10;Description automatically generated"/>
+            <wp:cNvGraphicFramePr>
+              <a:graphicFrameLocks xmlns:a="http://schemas.openxmlformats.org/drawingml/2006/main" noChangeAspect="1"/>
+            </wp:cNvGraphicFramePr>
+            <a:graphic xmlns:a="http://schemas.openxmlformats.org/drawingml/2006/main">
+              <a:graphicData uri="http://schemas.openxmlformats.org/drawingml/2006/picture">
+                <pic:pic xmlns:pic="http://schemas.openxmlformats.org/drawingml/2006/picture">
+                  <pic:nvPicPr>
+                    <pic:cNvPr id="6" name="Picture 6" descr="Chart, bar chart&#10;&#10;Description automatically generated"/>
+                    <pic:cNvPicPr/>
+                  </pic:nvPicPr>
+                  <pic:blipFill>
+                    <a:blip r:embed="rId12"/>
+                    <a:stretch>
+                      <a:fillRect/>
+                    </a:stretch>
+                  </pic:blipFill>
+                  <pic:spPr>
+                    <a:xfrm>
+                      <a:off x="0" y="0"/>
+                      <a:ext cx="4221275" cy="3449137"/>
+                    </a:xfrm>
+                    <a:prstGeom prst="rect">
+                      <a:avLst/>
+                    </a:prstGeom>
+                  </pic:spPr>
+                </pic:pic>
+              </a:graphicData>
+            </a:graphic>
+          </wp:inline>
+        </w:drawing>
       </w:r>
     </w:p>
     <w:sectPr>

</xml_diff>